<commit_message>
Added a text file so that documents can be easily read from github without clonning the repository.
</commit_message>
<xml_diff>
--- a/Resolution 43-XX In Support of Expanded Availability of Electronic Textbooks.docx
+++ b/Resolution 43-XX In Support of Expanded Availability of Electronic Textbooks.docx
@@ -1994,7 +1994,25 @@
                 <w:sz w:val="21"/>
                 <w:szCs w:val="21"/>
               </w:rPr>
-              <w:t xml:space="preserve">ees paid by students; </w:t>
+              <w:t>ees paid by students;</w:t>
+            </w:r>
+            <w:r>
+              <w:rPr>
+                <w:rFonts w:ascii="Times New Roman" w:hAnsi="Times New Roman"/>
+                <w:sz w:val="21"/>
+                <w:szCs w:val="21"/>
+              </w:rPr>
+              <w:t xml:space="preserve"> and</w:t>
+            </w:r>
+            <w:bookmarkStart w:id="0" w:name="_GoBack"/>
+            <w:bookmarkEnd w:id="0"/>
+            <w:r>
+              <w:rPr>
+                <w:rFonts w:ascii="Times New Roman" w:hAnsi="Times New Roman"/>
+                <w:sz w:val="21"/>
+                <w:szCs w:val="21"/>
+              </w:rPr>
+              <w:t xml:space="preserve"> </w:t>
             </w:r>
             <w:r>
               <w:rPr>
@@ -2402,6 +2420,14 @@
                 <w:szCs w:val="21"/>
               </w:rPr>
               <w:t>profits from electronic texts back to student controlled funding;</w:t>
+            </w:r>
+            <w:r>
+              <w:rPr>
+                <w:rFonts w:ascii="Times New Roman" w:hAnsi="Times New Roman"/>
+                <w:sz w:val="21"/>
+                <w:szCs w:val="21"/>
+              </w:rPr>
+              <w:t xml:space="preserve"> and</w:t>
             </w:r>
             <w:r>
               <w:rPr>
@@ -2742,8 +2768,6 @@
           <w:szCs w:val="19"/>
         </w:rPr>
       </w:pPr>
-      <w:bookmarkStart w:id="0" w:name="_GoBack"/>
-      <w:bookmarkEnd w:id="0"/>
       <w:r>
         <w:rPr>
           <w:sz w:val="19"/>
@@ -5932,7 +5956,7 @@
 </file>
 
 <file path=customXml/itemProps1.xml><?xml version="1.0" encoding="utf-8"?>
-<ds:datastoreItem xmlns:ds="http://schemas.openxmlformats.org/officeDocument/2006/customXml" ds:itemID="{C81595B5-2A54-4B1B-A5D4-7D185C906824}">
+<ds:datastoreItem xmlns:ds="http://schemas.openxmlformats.org/officeDocument/2006/customXml" ds:itemID="{8B13C379-5B4F-4210-8DBC-27ACA58031DB}">
   <ds:schemaRefs>
     <ds:schemaRef ds:uri="http://schemas.openxmlformats.org/officeDocument/2006/bibliography"/>
   </ds:schemaRefs>

</xml_diff>